<commit_message>
identificacao do ip via painel de controletentativa de instalacao do project
</commit_message>
<xml_diff>
--- a/atividade_introducao/dados_do_usuario.doc.docx
+++ b/atividade_introducao/dados_do_usuario.doc.docx
@@ -16,6 +16,11 @@
       </w:r>
     </w:p>
     <w:p/>
+    <w:p>
+      <w:r>
+        <w:t>Identificação do IP via painel de controle.</w:t>
+      </w:r>
+    </w:p>
     <w:p>
       <w:r>
         <w:rPr>
@@ -61,6 +66,19 @@
     <w:p/>
     <w:p>
       <w:r>
+        <w:t xml:space="preserve">Identificação do </w:t>
+      </w:r>
+      <w:proofErr w:type="spellStart"/>
+      <w:r>
+        <w:t>Ip</w:t>
+      </w:r>
+      <w:proofErr w:type="spellEnd"/>
+      <w:r>
+        <w:t xml:space="preserve"> via CMD</w:t>
+      </w:r>
+    </w:p>
+    <w:p>
+      <w:r>
         <w:rPr>
           <w:noProof/>
         </w:rPr>
@@ -81,6 +99,57 @@
                   </pic:nvPicPr>
                   <pic:blipFill>
                     <a:blip r:embed="rId5"/>
+                    <a:stretch>
+                      <a:fillRect/>
+                    </a:stretch>
+                  </pic:blipFill>
+                  <pic:spPr>
+                    <a:xfrm>
+                      <a:off x="0" y="0"/>
+                      <a:ext cx="5400040" cy="3035935"/>
+                    </a:xfrm>
+                    <a:prstGeom prst="rect">
+                      <a:avLst/>
+                    </a:prstGeom>
+                  </pic:spPr>
+                </pic:pic>
+              </a:graphicData>
+            </a:graphic>
+          </wp:inline>
+        </w:drawing>
+      </w:r>
+    </w:p>
+    <w:p/>
+    <w:p/>
+    <w:p/>
+    <w:p>
+      <w:r>
+        <w:lastRenderedPageBreak/>
+        <w:t>Tentativa de instalação do Project</w:t>
+      </w:r>
+    </w:p>
+    <w:p>
+      <w:r>
+        <w:rPr>
+          <w:noProof/>
+        </w:rPr>
+        <w:drawing>
+          <wp:inline distT="0" distB="0" distL="0" distR="0" wp14:anchorId="359111C2" wp14:editId="03F44CA8">
+            <wp:extent cx="5400040" cy="3035935"/>
+            <wp:effectExtent l="0" t="0" r="0" b="0"/>
+            <wp:docPr id="3" name="Imagem 3" descr="Interface gráfica do usuário, Texto, Aplicativo&#10;&#10;Descrição gerada automaticamente"/>
+            <wp:cNvGraphicFramePr>
+              <a:graphicFrameLocks xmlns:a="http://schemas.openxmlformats.org/drawingml/2006/main" noChangeAspect="1"/>
+            </wp:cNvGraphicFramePr>
+            <a:graphic xmlns:a="http://schemas.openxmlformats.org/drawingml/2006/main">
+              <a:graphicData uri="http://schemas.openxmlformats.org/drawingml/2006/picture">
+                <pic:pic xmlns:pic="http://schemas.openxmlformats.org/drawingml/2006/picture">
+                  <pic:nvPicPr>
+                    <pic:cNvPr id="3" name="Imagem 3" descr="Interface gráfica do usuário, Texto, Aplicativo&#10;&#10;Descrição gerada automaticamente"/>
+                    <pic:cNvPicPr/>
+                  </pic:nvPicPr>
+                  <pic:blipFill>
+                    <a:blip r:embed="rId6"/>
                     <a:stretch>
                       <a:fillRect/>
                     </a:stretch>

</xml_diff>

<commit_message>
comprovacao de instalacao do python
</commit_message>
<xml_diff>
--- a/atividade_introducao/dados_do_usuario.doc.docx
+++ b/atividade_introducao/dados_do_usuario.doc.docx
@@ -171,6 +171,61 @@
       </w:r>
     </w:p>
     <w:p/>
+    <w:p>
+      <w:r>
+        <w:t xml:space="preserve">Comprovação de instalação </w:t>
+      </w:r>
+      <w:proofErr w:type="spellStart"/>
+      <w:r>
+        <w:t>doPython</w:t>
+      </w:r>
+      <w:proofErr w:type="spellEnd"/>
+      <w:r>
+        <w:t>.</w:t>
+      </w:r>
+    </w:p>
+    <w:p>
+      <w:r>
+        <w:rPr>
+          <w:noProof/>
+        </w:rPr>
+        <w:drawing>
+          <wp:inline distT="0" distB="0" distL="0" distR="0" wp14:anchorId="6ECBBB08" wp14:editId="249029A0">
+            <wp:extent cx="5400040" cy="3035935"/>
+            <wp:effectExtent l="0" t="0" r="0" b="0"/>
+            <wp:docPr id="4" name="Imagem 4" descr="Interface gráfica do usuário, Texto, Aplicativo&#10;&#10;Descrição gerada automaticamente"/>
+            <wp:cNvGraphicFramePr>
+              <a:graphicFrameLocks xmlns:a="http://schemas.openxmlformats.org/drawingml/2006/main" noChangeAspect="1"/>
+            </wp:cNvGraphicFramePr>
+            <a:graphic xmlns:a="http://schemas.openxmlformats.org/drawingml/2006/main">
+              <a:graphicData uri="http://schemas.openxmlformats.org/drawingml/2006/picture">
+                <pic:pic xmlns:pic="http://schemas.openxmlformats.org/drawingml/2006/picture">
+                  <pic:nvPicPr>
+                    <pic:cNvPr id="4" name="Imagem 4" descr="Interface gráfica do usuário, Texto, Aplicativo&#10;&#10;Descrição gerada automaticamente"/>
+                    <pic:cNvPicPr/>
+                  </pic:nvPicPr>
+                  <pic:blipFill>
+                    <a:blip r:embed="rId7"/>
+                    <a:stretch>
+                      <a:fillRect/>
+                    </a:stretch>
+                  </pic:blipFill>
+                  <pic:spPr>
+                    <a:xfrm>
+                      <a:off x="0" y="0"/>
+                      <a:ext cx="5400040" cy="3035935"/>
+                    </a:xfrm>
+                    <a:prstGeom prst="rect">
+                      <a:avLst/>
+                    </a:prstGeom>
+                  </pic:spPr>
+                </pic:pic>
+              </a:graphicData>
+            </a:graphic>
+          </wp:inline>
+        </w:drawing>
+      </w:r>
+    </w:p>
     <w:sectPr>
       <w:pgSz w:w="11906" w:h="16838"/>
       <w:pgMar w:top="1417" w:right="1701" w:bottom="1417" w:left="1701" w:header="708" w:footer="708" w:gutter="0"/>

</xml_diff>

<commit_message>
comprovacao da instalacao do pacote office
</commit_message>
<xml_diff>
--- a/atividade_introducao/dados_do_usuario.doc.docx
+++ b/atividade_introducao/dados_do_usuario.doc.docx
@@ -66,15 +66,7 @@
     <w:p/>
     <w:p>
       <w:r>
-        <w:t xml:space="preserve">Identificação do </w:t>
-      </w:r>
-      <w:proofErr w:type="spellStart"/>
-      <w:r>
-        <w:t>Ip</w:t>
-      </w:r>
-      <w:proofErr w:type="spellEnd"/>
-      <w:r>
-        <w:t xml:space="preserve"> via CMD</w:t>
+        <w:t>Identificação do Ip via CMD</w:t>
       </w:r>
     </w:p>
     <w:p>
@@ -173,15 +165,7 @@
     <w:p/>
     <w:p>
       <w:r>
-        <w:t xml:space="preserve">Comprovação de instalação </w:t>
-      </w:r>
-      <w:proofErr w:type="spellStart"/>
-      <w:r>
-        <w:t>doPython</w:t>
-      </w:r>
-      <w:proofErr w:type="spellEnd"/>
-      <w:r>
-        <w:t>.</w:t>
+        <w:t>Comprovação de instalação doPython.</w:t>
       </w:r>
     </w:p>
     <w:p>
@@ -206,6 +190,56 @@
                   </pic:nvPicPr>
                   <pic:blipFill>
                     <a:blip r:embed="rId7"/>
+                    <a:stretch>
+                      <a:fillRect/>
+                    </a:stretch>
+                  </pic:blipFill>
+                  <pic:spPr>
+                    <a:xfrm>
+                      <a:off x="0" y="0"/>
+                      <a:ext cx="5400040" cy="3035935"/>
+                    </a:xfrm>
+                    <a:prstGeom prst="rect">
+                      <a:avLst/>
+                    </a:prstGeom>
+                  </pic:spPr>
+                </pic:pic>
+              </a:graphicData>
+            </a:graphic>
+          </wp:inline>
+        </w:drawing>
+      </w:r>
+    </w:p>
+    <w:p/>
+    <w:p>
+      <w:r>
+        <w:t>Comprovação de instalação do pacote office</w:t>
+      </w:r>
+    </w:p>
+    <w:p/>
+    <w:p>
+      <w:r>
+        <w:rPr>
+          <w:noProof/>
+        </w:rPr>
+        <w:lastRenderedPageBreak/>
+        <w:drawing>
+          <wp:inline distT="0" distB="0" distL="0" distR="0" wp14:anchorId="6509F45D" wp14:editId="63A3D546">
+            <wp:extent cx="5400040" cy="3035935"/>
+            <wp:effectExtent l="0" t="0" r="0" b="0"/>
+            <wp:docPr id="6" name="Imagem 6" descr="Interface gráfica do usuário, Aplicativo, Word&#10;&#10;Descrição gerada automaticamente"/>
+            <wp:cNvGraphicFramePr>
+              <a:graphicFrameLocks xmlns:a="http://schemas.openxmlformats.org/drawingml/2006/main" noChangeAspect="1"/>
+            </wp:cNvGraphicFramePr>
+            <a:graphic xmlns:a="http://schemas.openxmlformats.org/drawingml/2006/main">
+              <a:graphicData uri="http://schemas.openxmlformats.org/drawingml/2006/picture">
+                <pic:pic xmlns:pic="http://schemas.openxmlformats.org/drawingml/2006/picture">
+                  <pic:nvPicPr>
+                    <pic:cNvPr id="6" name="Imagem 6" descr="Interface gráfica do usuário, Aplicativo, Word&#10;&#10;Descrição gerada automaticamente"/>
+                    <pic:cNvPicPr/>
+                  </pic:nvPicPr>
+                  <pic:blipFill>
+                    <a:blip r:embed="rId8"/>
                     <a:stretch>
                       <a:fillRect/>
                     </a:stretch>

</xml_diff>

<commit_message>
atualizacao do nome do fernando viana
</commit_message>
<xml_diff>
--- a/atividade_introducao/dados_do_usuario.doc.docx
+++ b/atividade_introducao/dados_do_usuario.doc.docx
@@ -5,6 +5,11 @@
     <w:p>
       <w:r>
         <w:t>CESAR AUGUSTO FERREIRA DA SILVA</w:t>
+      </w:r>
+    </w:p>
+    <w:p>
+      <w:r>
+        <w:t>FERNANDO VIANA</w:t>
       </w:r>
     </w:p>
     <w:p>
@@ -116,7 +121,6 @@
     <w:p/>
     <w:p>
       <w:r>
-        <w:lastRenderedPageBreak/>
         <w:t>Tentativa de instalação do Project</w:t>
       </w:r>
     </w:p>

</xml_diff>